<commit_message>
Hébergement SQL (partie 1)
</commit_message>
<xml_diff>
--- a/Projets/hebergement-social/01 - hebergement-social-analyse.docx
+++ b/Projets/hebergement-social/01 - hebergement-social-analyse.docx
@@ -556,6 +556,7 @@
           <w:tcPr>
             <w:cnfStyle w:val="001000000000" w:firstRow="0" w:lastRow="0" w:firstColumn="1" w:lastColumn="0" w:oddVBand="0" w:evenVBand="0" w:oddHBand="0" w:evenHBand="0" w:firstRowFirstColumn="0" w:firstRowLastColumn="0" w:lastRowFirstColumn="0" w:lastRowLastColumn="0"/>
             <w:tcW w:w="2772" w:type="dxa"/>
+            <w:shd w:val="clear" w:color="auto" w:fill="E2EFD9" w:themeFill="accent6" w:themeFillTint="33"/>
           </w:tcPr>
           <w:p>
             <w:r>
@@ -566,6 +567,7 @@
         <w:tc>
           <w:tcPr>
             <w:tcW w:w="2969" w:type="dxa"/>
+            <w:shd w:val="clear" w:color="auto" w:fill="E2EFD9" w:themeFill="accent6" w:themeFillTint="33"/>
           </w:tcPr>
           <w:p>
             <w:pPr>
@@ -587,6 +589,7 @@
         <w:tc>
           <w:tcPr>
             <w:tcW w:w="1767" w:type="dxa"/>
+            <w:shd w:val="clear" w:color="auto" w:fill="E2EFD9" w:themeFill="accent6" w:themeFillTint="33"/>
           </w:tcPr>
           <w:p>
             <w:pPr>
@@ -600,6 +603,7 @@
         <w:tc>
           <w:tcPr>
             <w:tcW w:w="2688" w:type="dxa"/>
+            <w:shd w:val="clear" w:color="auto" w:fill="E2EFD9" w:themeFill="accent6" w:themeFillTint="33"/>
           </w:tcPr>
           <w:p>
             <w:pPr>
@@ -622,6 +626,7 @@
           <w:tcPr>
             <w:cnfStyle w:val="001000000000" w:firstRow="0" w:lastRow="0" w:firstColumn="1" w:lastColumn="0" w:oddVBand="0" w:evenVBand="0" w:oddHBand="0" w:evenHBand="0" w:firstRowFirstColumn="0" w:firstRowLastColumn="0" w:lastRowFirstColumn="0" w:lastRowLastColumn="0"/>
             <w:tcW w:w="2772" w:type="dxa"/>
+            <w:shd w:val="clear" w:color="auto" w:fill="E2EFD9" w:themeFill="accent6" w:themeFillTint="33"/>
           </w:tcPr>
           <w:p>
             <w:r>
@@ -638,6 +643,7 @@
         <w:tc>
           <w:tcPr>
             <w:tcW w:w="2969" w:type="dxa"/>
+            <w:shd w:val="clear" w:color="auto" w:fill="E2EFD9" w:themeFill="accent6" w:themeFillTint="33"/>
           </w:tcPr>
           <w:p>
             <w:pPr>
@@ -659,6 +665,7 @@
         <w:tc>
           <w:tcPr>
             <w:tcW w:w="1767" w:type="dxa"/>
+            <w:shd w:val="clear" w:color="auto" w:fill="E2EFD9" w:themeFill="accent6" w:themeFillTint="33"/>
           </w:tcPr>
           <w:p>
             <w:pPr>
@@ -672,6 +679,7 @@
         <w:tc>
           <w:tcPr>
             <w:tcW w:w="2688" w:type="dxa"/>
+            <w:shd w:val="clear" w:color="auto" w:fill="E2EFD9" w:themeFill="accent6" w:themeFillTint="33"/>
           </w:tcPr>
           <w:p>
             <w:pPr>
@@ -692,6 +700,7 @@
           <w:tcPr>
             <w:cnfStyle w:val="001000000000" w:firstRow="0" w:lastRow="0" w:firstColumn="1" w:lastColumn="0" w:oddVBand="0" w:evenVBand="0" w:oddHBand="0" w:evenHBand="0" w:firstRowFirstColumn="0" w:firstRowLastColumn="0" w:lastRowFirstColumn="0" w:lastRowLastColumn="0"/>
             <w:tcW w:w="2772" w:type="dxa"/>
+            <w:shd w:val="clear" w:color="auto" w:fill="E2EFD9" w:themeFill="accent6" w:themeFillTint="33"/>
           </w:tcPr>
           <w:p>
             <w:r>
@@ -711,6 +720,7 @@
         <w:tc>
           <w:tcPr>
             <w:tcW w:w="2969" w:type="dxa"/>
+            <w:shd w:val="clear" w:color="auto" w:fill="E2EFD9" w:themeFill="accent6" w:themeFillTint="33"/>
           </w:tcPr>
           <w:p>
             <w:pPr>
@@ -732,25 +742,21 @@
         <w:tc>
           <w:tcPr>
             <w:tcW w:w="1767" w:type="dxa"/>
+            <w:shd w:val="clear" w:color="auto" w:fill="E2EFD9" w:themeFill="accent6" w:themeFillTint="33"/>
           </w:tcPr>
           <w:p>
             <w:pPr>
               <w:cnfStyle w:val="000000100000" w:firstRow="0" w:lastRow="0" w:firstColumn="0" w:lastColumn="0" w:oddVBand="0" w:evenVBand="0" w:oddHBand="1" w:evenHBand="0" w:firstRowFirstColumn="0" w:firstRowLastColumn="0" w:lastRowFirstColumn="0" w:lastRowLastColumn="0"/>
             </w:pPr>
             <w:r>
-              <w:t>VARCHAR(</w:t>
-            </w:r>
-            <w:r>
-              <w:t>50</w:t>
-            </w:r>
-            <w:r>
-              <w:t>)</w:t>
+              <w:t>VARCHAR(50)</w:t>
             </w:r>
           </w:p>
         </w:tc>
         <w:tc>
           <w:tcPr>
             <w:tcW w:w="2688" w:type="dxa"/>
+            <w:shd w:val="clear" w:color="auto" w:fill="E2EFD9" w:themeFill="accent6" w:themeFillTint="33"/>
           </w:tcPr>
           <w:p>
             <w:pPr>
@@ -770,19 +776,21 @@
           <w:tcPr>
             <w:cnfStyle w:val="001000000000" w:firstRow="0" w:lastRow="0" w:firstColumn="1" w:lastColumn="0" w:oddVBand="0" w:evenVBand="0" w:oddHBand="0" w:evenHBand="0" w:firstRowFirstColumn="0" w:firstRowLastColumn="0" w:lastRowFirstColumn="0" w:lastRowLastColumn="0"/>
             <w:tcW w:w="2772" w:type="dxa"/>
+            <w:shd w:val="clear" w:color="auto" w:fill="E2EFD9" w:themeFill="accent6" w:themeFillTint="33"/>
           </w:tcPr>
           <w:p>
             <w:r>
               <w:t>personne_</w:t>
             </w:r>
             <w:r>
-              <w:t>date_naissance</w:t>
+              <w:t>ddn</w:t>
             </w:r>
           </w:p>
         </w:tc>
         <w:tc>
           <w:tcPr>
             <w:tcW w:w="2969" w:type="dxa"/>
+            <w:shd w:val="clear" w:color="auto" w:fill="E2EFD9" w:themeFill="accent6" w:themeFillTint="33"/>
           </w:tcPr>
           <w:p>
             <w:pPr>
@@ -804,6 +812,7 @@
         <w:tc>
           <w:tcPr>
             <w:tcW w:w="1767" w:type="dxa"/>
+            <w:shd w:val="clear" w:color="auto" w:fill="E2EFD9" w:themeFill="accent6" w:themeFillTint="33"/>
           </w:tcPr>
           <w:p>
             <w:pPr>
@@ -817,6 +826,7 @@
         <w:tc>
           <w:tcPr>
             <w:tcW w:w="2688" w:type="dxa"/>
+            <w:shd w:val="clear" w:color="auto" w:fill="E2EFD9" w:themeFill="accent6" w:themeFillTint="33"/>
           </w:tcPr>
           <w:p>
             <w:pPr>
@@ -837,6 +847,7 @@
           <w:tcPr>
             <w:cnfStyle w:val="001000000000" w:firstRow="0" w:lastRow="0" w:firstColumn="1" w:lastColumn="0" w:oddVBand="0" w:evenVBand="0" w:oddHBand="0" w:evenHBand="0" w:firstRowFirstColumn="0" w:firstRowLastColumn="0" w:lastRowFirstColumn="0" w:lastRowLastColumn="0"/>
             <w:tcW w:w="2772" w:type="dxa"/>
+            <w:shd w:val="clear" w:color="auto" w:fill="FFF2CC" w:themeFill="accent4" w:themeFillTint="33"/>
           </w:tcPr>
           <w:p>
             <w:r>
@@ -847,6 +858,7 @@
         <w:tc>
           <w:tcPr>
             <w:tcW w:w="2969" w:type="dxa"/>
+            <w:shd w:val="clear" w:color="auto" w:fill="FFF2CC" w:themeFill="accent4" w:themeFillTint="33"/>
           </w:tcPr>
           <w:p>
             <w:pPr>
@@ -868,6 +880,7 @@
         <w:tc>
           <w:tcPr>
             <w:tcW w:w="1767" w:type="dxa"/>
+            <w:shd w:val="clear" w:color="auto" w:fill="FFF2CC" w:themeFill="accent4" w:themeFillTint="33"/>
           </w:tcPr>
           <w:p>
             <w:pPr>
@@ -881,6 +894,7 @@
         <w:tc>
           <w:tcPr>
             <w:tcW w:w="2688" w:type="dxa"/>
+            <w:shd w:val="clear" w:color="auto" w:fill="FFF2CC" w:themeFill="accent4" w:themeFillTint="33"/>
           </w:tcPr>
           <w:p>
             <w:pPr>
@@ -903,6 +917,7 @@
           <w:tcPr>
             <w:cnfStyle w:val="001000000000" w:firstRow="0" w:lastRow="0" w:firstColumn="1" w:lastColumn="0" w:oddVBand="0" w:evenVBand="0" w:oddHBand="0" w:evenHBand="0" w:firstRowFirstColumn="0" w:firstRowLastColumn="0" w:lastRowFirstColumn="0" w:lastRowLastColumn="0"/>
             <w:tcW w:w="2772" w:type="dxa"/>
+            <w:shd w:val="clear" w:color="auto" w:fill="FFF2CC" w:themeFill="accent4" w:themeFillTint="33"/>
           </w:tcPr>
           <w:p>
             <w:r>
@@ -916,6 +931,7 @@
         <w:tc>
           <w:tcPr>
             <w:tcW w:w="2969" w:type="dxa"/>
+            <w:shd w:val="clear" w:color="auto" w:fill="FFF2CC" w:themeFill="accent4" w:themeFillTint="33"/>
           </w:tcPr>
           <w:p>
             <w:pPr>
@@ -937,6 +953,7 @@
         <w:tc>
           <w:tcPr>
             <w:tcW w:w="1767" w:type="dxa"/>
+            <w:shd w:val="clear" w:color="auto" w:fill="FFF2CC" w:themeFill="accent4" w:themeFillTint="33"/>
           </w:tcPr>
           <w:p>
             <w:pPr>
@@ -950,6 +967,7 @@
         <w:tc>
           <w:tcPr>
             <w:tcW w:w="2688" w:type="dxa"/>
+            <w:shd w:val="clear" w:color="auto" w:fill="FFF2CC" w:themeFill="accent4" w:themeFillTint="33"/>
           </w:tcPr>
           <w:p>
             <w:pPr>
@@ -970,6 +988,7 @@
           <w:tcPr>
             <w:cnfStyle w:val="001000000000" w:firstRow="0" w:lastRow="0" w:firstColumn="1" w:lastColumn="0" w:oddVBand="0" w:evenVBand="0" w:oddHBand="0" w:evenHBand="0" w:firstRowFirstColumn="0" w:firstRowLastColumn="0" w:lastRowFirstColumn="0" w:lastRowLastColumn="0"/>
             <w:tcW w:w="2772" w:type="dxa"/>
+            <w:shd w:val="clear" w:color="auto" w:fill="FFF2CC" w:themeFill="accent4" w:themeFillTint="33"/>
           </w:tcPr>
           <w:p>
             <w:r>
@@ -983,6 +1002,7 @@
         <w:tc>
           <w:tcPr>
             <w:tcW w:w="2969" w:type="dxa"/>
+            <w:shd w:val="clear" w:color="auto" w:fill="FFF2CC" w:themeFill="accent4" w:themeFillTint="33"/>
           </w:tcPr>
           <w:p>
             <w:pPr>
@@ -1004,6 +1024,7 @@
         <w:tc>
           <w:tcPr>
             <w:tcW w:w="1767" w:type="dxa"/>
+            <w:shd w:val="clear" w:color="auto" w:fill="FFF2CC" w:themeFill="accent4" w:themeFillTint="33"/>
           </w:tcPr>
           <w:p>
             <w:pPr>
@@ -1017,6 +1038,7 @@
         <w:tc>
           <w:tcPr>
             <w:tcW w:w="2688" w:type="dxa"/>
+            <w:shd w:val="clear" w:color="auto" w:fill="FFF2CC" w:themeFill="accent4" w:themeFillTint="33"/>
           </w:tcPr>
           <w:p>
             <w:pPr>
@@ -1042,19 +1064,21 @@
           <w:tcPr>
             <w:cnfStyle w:val="001000000000" w:firstRow="0" w:lastRow="0" w:firstColumn="1" w:lastColumn="0" w:oddVBand="0" w:evenVBand="0" w:oddHBand="0" w:evenHBand="0" w:firstRowFirstColumn="0" w:firstRowLastColumn="0" w:lastRowFirstColumn="0" w:lastRowLastColumn="0"/>
             <w:tcW w:w="2772" w:type="dxa"/>
+            <w:shd w:val="clear" w:color="auto" w:fill="FFF2CC" w:themeFill="accent4" w:themeFillTint="33"/>
           </w:tcPr>
           <w:p>
             <w:r>
               <w:t>resident_</w:t>
             </w:r>
             <w:r>
-              <w:t>date_visite_medicale</w:t>
+              <w:t>date_visite_med</w:t>
             </w:r>
           </w:p>
         </w:tc>
         <w:tc>
           <w:tcPr>
             <w:tcW w:w="2969" w:type="dxa"/>
+            <w:shd w:val="clear" w:color="auto" w:fill="FFF2CC" w:themeFill="accent4" w:themeFillTint="33"/>
           </w:tcPr>
           <w:p>
             <w:pPr>
@@ -1076,6 +1100,7 @@
         <w:tc>
           <w:tcPr>
             <w:tcW w:w="1767" w:type="dxa"/>
+            <w:shd w:val="clear" w:color="auto" w:fill="FFF2CC" w:themeFill="accent4" w:themeFillTint="33"/>
           </w:tcPr>
           <w:p>
             <w:pPr>
@@ -1092,6 +1117,7 @@
         <w:tc>
           <w:tcPr>
             <w:tcW w:w="2688" w:type="dxa"/>
+            <w:shd w:val="clear" w:color="auto" w:fill="FFF2CC" w:themeFill="accent4" w:themeFillTint="33"/>
           </w:tcPr>
           <w:p>
             <w:pPr>
@@ -1112,19 +1138,21 @@
           <w:tcPr>
             <w:cnfStyle w:val="001000000000" w:firstRow="0" w:lastRow="0" w:firstColumn="1" w:lastColumn="0" w:oddVBand="0" w:evenVBand="0" w:oddHBand="0" w:evenHBand="0" w:firstRowFirstColumn="0" w:firstRowLastColumn="0" w:lastRowFirstColumn="0" w:lastRowLastColumn="0"/>
             <w:tcW w:w="2772" w:type="dxa"/>
+            <w:shd w:val="clear" w:color="auto" w:fill="FFF2CC" w:themeFill="accent4" w:themeFillTint="33"/>
           </w:tcPr>
           <w:p>
             <w:r>
               <w:t>resident_</w:t>
             </w:r>
             <w:r>
-              <w:t>numero_chambre</w:t>
+              <w:t>num_chambre</w:t>
             </w:r>
           </w:p>
         </w:tc>
         <w:tc>
           <w:tcPr>
             <w:tcW w:w="2969" w:type="dxa"/>
+            <w:shd w:val="clear" w:color="auto" w:fill="FFF2CC" w:themeFill="accent4" w:themeFillTint="33"/>
           </w:tcPr>
           <w:p>
             <w:pPr>
@@ -1146,6 +1174,7 @@
         <w:tc>
           <w:tcPr>
             <w:tcW w:w="1767" w:type="dxa"/>
+            <w:shd w:val="clear" w:color="auto" w:fill="FFF2CC" w:themeFill="accent4" w:themeFillTint="33"/>
           </w:tcPr>
           <w:p>
             <w:pPr>
@@ -1159,6 +1188,7 @@
         <w:tc>
           <w:tcPr>
             <w:tcW w:w="2688" w:type="dxa"/>
+            <w:shd w:val="clear" w:color="auto" w:fill="FFF2CC" w:themeFill="accent4" w:themeFillTint="33"/>
           </w:tcPr>
           <w:p>
             <w:pPr>
@@ -1178,19 +1208,27 @@
           <w:tcPr>
             <w:cnfStyle w:val="001000000000" w:firstRow="0" w:lastRow="0" w:firstColumn="1" w:lastColumn="0" w:oddVBand="0" w:evenVBand="0" w:oddHBand="0" w:evenHBand="0" w:firstRowFirstColumn="0" w:firstRowLastColumn="0" w:lastRowFirstColumn="0" w:lastRowLastColumn="0"/>
             <w:tcW w:w="2772" w:type="dxa"/>
+            <w:shd w:val="clear" w:color="auto" w:fill="FFF2CC" w:themeFill="accent4" w:themeFillTint="33"/>
           </w:tcPr>
           <w:p>
             <w:r>
               <w:t>resident_</w:t>
             </w:r>
             <w:r>
-              <w:t>besoins_medicaux</w:t>
+              <w:t>besoin</w:t>
+            </w:r>
+            <w:r>
+              <w:t>s</w:t>
+            </w:r>
+            <w:r>
+              <w:t>_medicaux</w:t>
             </w:r>
           </w:p>
         </w:tc>
         <w:tc>
           <w:tcPr>
             <w:tcW w:w="2969" w:type="dxa"/>
+            <w:shd w:val="clear" w:color="auto" w:fill="FFF2CC" w:themeFill="accent4" w:themeFillTint="33"/>
           </w:tcPr>
           <w:p>
             <w:pPr>
@@ -1212,6 +1250,7 @@
         <w:tc>
           <w:tcPr>
             <w:tcW w:w="1767" w:type="dxa"/>
+            <w:shd w:val="clear" w:color="auto" w:fill="FFF2CC" w:themeFill="accent4" w:themeFillTint="33"/>
           </w:tcPr>
           <w:p>
             <w:pPr>
@@ -1225,6 +1264,7 @@
         <w:tc>
           <w:tcPr>
             <w:tcW w:w="2688" w:type="dxa"/>
+            <w:shd w:val="clear" w:color="auto" w:fill="FFF2CC" w:themeFill="accent4" w:themeFillTint="33"/>
           </w:tcPr>
           <w:p>
             <w:pPr>
@@ -1311,6 +1351,7 @@
           <w:tcPr>
             <w:cnfStyle w:val="001000000000" w:firstRow="0" w:lastRow="0" w:firstColumn="1" w:lastColumn="0" w:oddVBand="0" w:evenVBand="0" w:oddHBand="0" w:evenHBand="0" w:firstRowFirstColumn="0" w:firstRowLastColumn="0" w:lastRowFirstColumn="0" w:lastRowLastColumn="0"/>
             <w:tcW w:w="2772" w:type="dxa"/>
+            <w:shd w:val="clear" w:color="auto" w:fill="D9E2F3" w:themeFill="accent1" w:themeFillTint="33"/>
           </w:tcPr>
           <w:p>
             <w:r>
@@ -1321,6 +1362,7 @@
         <w:tc>
           <w:tcPr>
             <w:tcW w:w="2969" w:type="dxa"/>
+            <w:shd w:val="clear" w:color="auto" w:fill="D9E2F3" w:themeFill="accent1" w:themeFillTint="33"/>
           </w:tcPr>
           <w:p>
             <w:pPr>
@@ -1342,6 +1384,7 @@
         <w:tc>
           <w:tcPr>
             <w:tcW w:w="1767" w:type="dxa"/>
+            <w:shd w:val="clear" w:color="auto" w:fill="D9E2F3" w:themeFill="accent1" w:themeFillTint="33"/>
           </w:tcPr>
           <w:p>
             <w:pPr>
@@ -1355,6 +1398,7 @@
         <w:tc>
           <w:tcPr>
             <w:tcW w:w="2688" w:type="dxa"/>
+            <w:shd w:val="clear" w:color="auto" w:fill="D9E2F3" w:themeFill="accent1" w:themeFillTint="33"/>
           </w:tcPr>
           <w:p>
             <w:pPr>
@@ -1438,6 +1482,7 @@
           <w:tcPr>
             <w:cnfStyle w:val="001000000000" w:firstRow="0" w:lastRow="0" w:firstColumn="1" w:lastColumn="0" w:oddVBand="0" w:evenVBand="0" w:oddHBand="0" w:evenHBand="0" w:firstRowFirstColumn="0" w:firstRowLastColumn="0" w:lastRowFirstColumn="0" w:lastRowLastColumn="0"/>
             <w:tcW w:w="2772" w:type="dxa"/>
+            <w:shd w:val="clear" w:color="auto" w:fill="D9E2F3" w:themeFill="accent1" w:themeFillTint="33"/>
           </w:tcPr>
           <w:p>
             <w:r>
@@ -1448,6 +1493,7 @@
         <w:tc>
           <w:tcPr>
             <w:tcW w:w="2969" w:type="dxa"/>
+            <w:shd w:val="clear" w:color="auto" w:fill="D9E2F3" w:themeFill="accent1" w:themeFillTint="33"/>
           </w:tcPr>
           <w:p>
             <w:pPr>
@@ -1469,6 +1515,7 @@
         <w:tc>
           <w:tcPr>
             <w:tcW w:w="1767" w:type="dxa"/>
+            <w:shd w:val="clear" w:color="auto" w:fill="D9E2F3" w:themeFill="accent1" w:themeFillTint="33"/>
           </w:tcPr>
           <w:p>
             <w:pPr>
@@ -1482,6 +1529,7 @@
         <w:tc>
           <w:tcPr>
             <w:tcW w:w="2688" w:type="dxa"/>
+            <w:shd w:val="clear" w:color="auto" w:fill="D9E2F3" w:themeFill="accent1" w:themeFillTint="33"/>
           </w:tcPr>
           <w:p>
             <w:pPr>
@@ -1505,6 +1553,7 @@
           <w:tcPr>
             <w:cnfStyle w:val="001000000000" w:firstRow="0" w:lastRow="0" w:firstColumn="1" w:lastColumn="0" w:oddVBand="0" w:evenVBand="0" w:oddHBand="0" w:evenHBand="0" w:firstRowFirstColumn="0" w:firstRowLastColumn="0" w:lastRowFirstColumn="0" w:lastRowLastColumn="0"/>
             <w:tcW w:w="2772" w:type="dxa"/>
+            <w:shd w:val="clear" w:color="auto" w:fill="F2F2F2" w:themeFill="background1" w:themeFillShade="F2"/>
           </w:tcPr>
           <w:p>
             <w:r>
@@ -1515,6 +1564,7 @@
         <w:tc>
           <w:tcPr>
             <w:tcW w:w="2969" w:type="dxa"/>
+            <w:shd w:val="clear" w:color="auto" w:fill="F2F2F2" w:themeFill="background1" w:themeFillShade="F2"/>
           </w:tcPr>
           <w:p>
             <w:pPr>
@@ -1536,6 +1586,7 @@
         <w:tc>
           <w:tcPr>
             <w:tcW w:w="1767" w:type="dxa"/>
+            <w:shd w:val="clear" w:color="auto" w:fill="F2F2F2" w:themeFill="background1" w:themeFillShade="F2"/>
           </w:tcPr>
           <w:p>
             <w:pPr>
@@ -1549,16 +1600,14 @@
         <w:tc>
           <w:tcPr>
             <w:tcW w:w="2688" w:type="dxa"/>
+            <w:shd w:val="clear" w:color="auto" w:fill="F2F2F2" w:themeFill="background1" w:themeFillShade="F2"/>
           </w:tcPr>
           <w:p>
             <w:pPr>
               <w:cnfStyle w:val="000000100000" w:firstRow="0" w:lastRow="0" w:firstColumn="0" w:lastColumn="0" w:oddVBand="0" w:evenVBand="0" w:oddHBand="1" w:evenHBand="0" w:firstRowFirstColumn="0" w:firstRowLastColumn="0" w:lastRowFirstColumn="0" w:lastRowLastColumn="0"/>
             </w:pPr>
             <w:r>
-              <w:t>identifiant</w:t>
-            </w:r>
-            <w:r>
-              <w:t>, A.I</w:t>
+              <w:t>identifiant, A.I</w:t>
             </w:r>
           </w:p>
         </w:tc>
@@ -1571,6 +1620,7 @@
           <w:tcPr>
             <w:cnfStyle w:val="001000000000" w:firstRow="0" w:lastRow="0" w:firstColumn="1" w:lastColumn="0" w:oddVBand="0" w:evenVBand="0" w:oddHBand="0" w:evenHBand="0" w:firstRowFirstColumn="0" w:firstRowLastColumn="0" w:lastRowFirstColumn="0" w:lastRowLastColumn="0"/>
             <w:tcW w:w="2772" w:type="dxa"/>
+            <w:shd w:val="clear" w:color="auto" w:fill="F2F2F2" w:themeFill="background1" w:themeFillShade="F2"/>
           </w:tcPr>
           <w:p>
             <w:r>
@@ -1584,6 +1634,7 @@
         <w:tc>
           <w:tcPr>
             <w:tcW w:w="2969" w:type="dxa"/>
+            <w:shd w:val="clear" w:color="auto" w:fill="F2F2F2" w:themeFill="background1" w:themeFillShade="F2"/>
           </w:tcPr>
           <w:p>
             <w:pPr>
@@ -1612,6 +1663,7 @@
         <w:tc>
           <w:tcPr>
             <w:tcW w:w="1767" w:type="dxa"/>
+            <w:shd w:val="clear" w:color="auto" w:fill="F2F2F2" w:themeFill="background1" w:themeFillShade="F2"/>
           </w:tcPr>
           <w:p>
             <w:pPr>
@@ -1625,6 +1677,7 @@
         <w:tc>
           <w:tcPr>
             <w:tcW w:w="2688" w:type="dxa"/>
+            <w:shd w:val="clear" w:color="auto" w:fill="F2F2F2" w:themeFill="background1" w:themeFillShade="F2"/>
           </w:tcPr>
           <w:p>
             <w:pPr>
@@ -1632,6 +1685,9 @@
             </w:pPr>
             <w:r>
               <w:t>obligatoire</w:t>
+            </w:r>
+            <w:r>
+              <w:t>, unique</w:t>
             </w:r>
           </w:p>
         </w:tc>
@@ -1645,6 +1701,7 @@
           <w:tcPr>
             <w:cnfStyle w:val="001000000000" w:firstRow="0" w:lastRow="0" w:firstColumn="1" w:lastColumn="0" w:oddVBand="0" w:evenVBand="0" w:oddHBand="0" w:evenHBand="0" w:firstRowFirstColumn="0" w:firstRowLastColumn="0" w:lastRowFirstColumn="0" w:lastRowLastColumn="0"/>
             <w:tcW w:w="2772" w:type="dxa"/>
+            <w:shd w:val="clear" w:color="auto" w:fill="FBE4D5" w:themeFill="accent2" w:themeFillTint="33"/>
           </w:tcPr>
           <w:p>
             <w:r>
@@ -1655,6 +1712,7 @@
         <w:tc>
           <w:tcPr>
             <w:tcW w:w="2969" w:type="dxa"/>
+            <w:shd w:val="clear" w:color="auto" w:fill="FBE4D5" w:themeFill="accent2" w:themeFillTint="33"/>
           </w:tcPr>
           <w:p>
             <w:pPr>
@@ -1676,6 +1734,7 @@
         <w:tc>
           <w:tcPr>
             <w:tcW w:w="1767" w:type="dxa"/>
+            <w:shd w:val="clear" w:color="auto" w:fill="FBE4D5" w:themeFill="accent2" w:themeFillTint="33"/>
           </w:tcPr>
           <w:p>
             <w:pPr>
@@ -1689,6 +1748,7 @@
         <w:tc>
           <w:tcPr>
             <w:tcW w:w="2688" w:type="dxa"/>
+            <w:shd w:val="clear" w:color="auto" w:fill="FBE4D5" w:themeFill="accent2" w:themeFillTint="33"/>
           </w:tcPr>
           <w:p>
             <w:pPr>
@@ -1708,6 +1768,7 @@
           <w:tcPr>
             <w:cnfStyle w:val="001000000000" w:firstRow="0" w:lastRow="0" w:firstColumn="1" w:lastColumn="0" w:oddVBand="0" w:evenVBand="0" w:oddHBand="0" w:evenHBand="0" w:firstRowFirstColumn="0" w:firstRowLastColumn="0" w:lastRowFirstColumn="0" w:lastRowLastColumn="0"/>
             <w:tcW w:w="2772" w:type="dxa"/>
+            <w:shd w:val="clear" w:color="auto" w:fill="FBE4D5" w:themeFill="accent2" w:themeFillTint="33"/>
           </w:tcPr>
           <w:p>
             <w:r>
@@ -1718,6 +1779,7 @@
         <w:tc>
           <w:tcPr>
             <w:tcW w:w="2969" w:type="dxa"/>
+            <w:shd w:val="clear" w:color="auto" w:fill="FBE4D5" w:themeFill="accent2" w:themeFillTint="33"/>
           </w:tcPr>
           <w:p>
             <w:pPr>
@@ -1739,6 +1801,7 @@
         <w:tc>
           <w:tcPr>
             <w:tcW w:w="1767" w:type="dxa"/>
+            <w:shd w:val="clear" w:color="auto" w:fill="FBE4D5" w:themeFill="accent2" w:themeFillTint="33"/>
           </w:tcPr>
           <w:p>
             <w:pPr>
@@ -1758,16 +1821,14 @@
         <w:tc>
           <w:tcPr>
             <w:tcW w:w="2688" w:type="dxa"/>
+            <w:shd w:val="clear" w:color="auto" w:fill="FBE4D5" w:themeFill="accent2" w:themeFillTint="33"/>
           </w:tcPr>
           <w:p>
             <w:pPr>
               <w:cnfStyle w:val="000000000000" w:firstRow="0" w:lastRow="0" w:firstColumn="0" w:lastColumn="0" w:oddVBand="0" w:evenVBand="0" w:oddHBand="0" w:evenHBand="0" w:firstRowFirstColumn="0" w:firstRowLastColumn="0" w:lastRowFirstColumn="0" w:lastRowLastColumn="0"/>
             </w:pPr>
             <w:r>
-              <w:t>obligatoire</w:t>
-            </w:r>
-            <w:r>
-              <w:t>, unique</w:t>
+              <w:t>obligatoire, unique</w:t>
             </w:r>
           </w:p>
         </w:tc>
@@ -1781,37 +1842,129 @@
           <w:tcPr>
             <w:cnfStyle w:val="001000000000" w:firstRow="0" w:lastRow="0" w:firstColumn="1" w:lastColumn="0" w:oddVBand="0" w:evenVBand="0" w:oddHBand="0" w:evenHBand="0" w:firstRowFirstColumn="0" w:firstRowLastColumn="0" w:lastRowFirstColumn="0" w:lastRowLastColumn="0"/>
             <w:tcW w:w="2772" w:type="dxa"/>
-          </w:tcPr>
-          <w:p/>
+            <w:shd w:val="clear" w:color="auto" w:fill="E2EFD9" w:themeFill="accent6" w:themeFillTint="33"/>
+          </w:tcPr>
+          <w:p>
+            <w:r>
+              <w:t>type_activite_id</w:t>
+            </w:r>
+          </w:p>
         </w:tc>
         <w:tc>
           <w:tcPr>
             <w:tcW w:w="2969" w:type="dxa"/>
+            <w:shd w:val="clear" w:color="auto" w:fill="E2EFD9" w:themeFill="accent6" w:themeFillTint="33"/>
           </w:tcPr>
           <w:p>
             <w:pPr>
               <w:cnfStyle w:val="000000100000" w:firstRow="0" w:lastRow="0" w:firstColumn="0" w:lastColumn="0" w:oddVBand="0" w:evenVBand="0" w:oddHBand="1" w:evenHBand="0" w:firstRowFirstColumn="0" w:firstRowLastColumn="0" w:lastRowFirstColumn="0" w:lastRowLastColumn="0"/>
-            </w:pPr>
+              <w:rPr>
+                <w:sz w:val="18"/>
+                <w:szCs w:val="18"/>
+              </w:rPr>
+            </w:pPr>
+            <w:r>
+              <w:rPr>
+                <w:sz w:val="18"/>
+                <w:szCs w:val="18"/>
+              </w:rPr>
+              <w:t>identifiant interne du type d’activité</w:t>
+            </w:r>
           </w:p>
         </w:tc>
         <w:tc>
           <w:tcPr>
             <w:tcW w:w="1767" w:type="dxa"/>
+            <w:shd w:val="clear" w:color="auto" w:fill="E2EFD9" w:themeFill="accent6" w:themeFillTint="33"/>
           </w:tcPr>
           <w:p>
             <w:pPr>
               <w:cnfStyle w:val="000000100000" w:firstRow="0" w:lastRow="0" w:firstColumn="0" w:lastColumn="0" w:oddVBand="0" w:evenVBand="0" w:oddHBand="1" w:evenHBand="0" w:firstRowFirstColumn="0" w:firstRowLastColumn="0" w:lastRowFirstColumn="0" w:lastRowLastColumn="0"/>
             </w:pPr>
+            <w:r>
+              <w:t>int(11)</w:t>
+            </w:r>
           </w:p>
         </w:tc>
         <w:tc>
           <w:tcPr>
             <w:tcW w:w="2688" w:type="dxa"/>
+            <w:shd w:val="clear" w:color="auto" w:fill="E2EFD9" w:themeFill="accent6" w:themeFillTint="33"/>
           </w:tcPr>
           <w:p>
             <w:pPr>
               <w:cnfStyle w:val="000000100000" w:firstRow="0" w:lastRow="0" w:firstColumn="0" w:lastColumn="0" w:oddVBand="0" w:evenVBand="0" w:oddHBand="1" w:evenHBand="0" w:firstRowFirstColumn="0" w:firstRowLastColumn="0" w:lastRowFirstColumn="0" w:lastRowLastColumn="0"/>
             </w:pPr>
+            <w:r>
+              <w:t>identifiant A.I</w:t>
+            </w:r>
+          </w:p>
+        </w:tc>
+      </w:tr>
+      <w:tr>
+        <w:trPr>
+          <w:jc w:val="center"/>
+        </w:trPr>
+        <w:tc>
+          <w:tcPr>
+            <w:cnfStyle w:val="001000000000" w:firstRow="0" w:lastRow="0" w:firstColumn="1" w:lastColumn="0" w:oddVBand="0" w:evenVBand="0" w:oddHBand="0" w:evenHBand="0" w:firstRowFirstColumn="0" w:firstRowLastColumn="0" w:lastRowFirstColumn="0" w:lastRowLastColumn="0"/>
+            <w:tcW w:w="2772" w:type="dxa"/>
+            <w:shd w:val="clear" w:color="auto" w:fill="E2EFD9" w:themeFill="accent6" w:themeFillTint="33"/>
+          </w:tcPr>
+          <w:p>
+            <w:r>
+              <w:t>type_activite_nom</w:t>
+            </w:r>
+          </w:p>
+        </w:tc>
+        <w:tc>
+          <w:tcPr>
+            <w:tcW w:w="2969" w:type="dxa"/>
+            <w:shd w:val="clear" w:color="auto" w:fill="E2EFD9" w:themeFill="accent6" w:themeFillTint="33"/>
+          </w:tcPr>
+          <w:p>
+            <w:pPr>
+              <w:cnfStyle w:val="000000000000" w:firstRow="0" w:lastRow="0" w:firstColumn="0" w:lastColumn="0" w:oddVBand="0" w:evenVBand="0" w:oddHBand="0" w:evenHBand="0" w:firstRowFirstColumn="0" w:firstRowLastColumn="0" w:lastRowFirstColumn="0" w:lastRowLastColumn="0"/>
+              <w:rPr>
+                <w:sz w:val="18"/>
+                <w:szCs w:val="18"/>
+              </w:rPr>
+            </w:pPr>
+            <w:r>
+              <w:rPr>
+                <w:sz w:val="18"/>
+                <w:szCs w:val="18"/>
+              </w:rPr>
+              <w:t>nom du type d’activité</w:t>
+            </w:r>
+          </w:p>
+        </w:tc>
+        <w:tc>
+          <w:tcPr>
+            <w:tcW w:w="1767" w:type="dxa"/>
+            <w:shd w:val="clear" w:color="auto" w:fill="E2EFD9" w:themeFill="accent6" w:themeFillTint="33"/>
+          </w:tcPr>
+          <w:p>
+            <w:pPr>
+              <w:cnfStyle w:val="000000000000" w:firstRow="0" w:lastRow="0" w:firstColumn="0" w:lastColumn="0" w:oddVBand="0" w:evenVBand="0" w:oddHBand="0" w:evenHBand="0" w:firstRowFirstColumn="0" w:firstRowLastColumn="0" w:lastRowFirstColumn="0" w:lastRowLastColumn="0"/>
+            </w:pPr>
+            <w:r>
+              <w:t>VARCHAR(50)</w:t>
+            </w:r>
+          </w:p>
+        </w:tc>
+        <w:tc>
+          <w:tcPr>
+            <w:tcW w:w="2688" w:type="dxa"/>
+            <w:shd w:val="clear" w:color="auto" w:fill="E2EFD9" w:themeFill="accent6" w:themeFillTint="33"/>
+          </w:tcPr>
+          <w:p>
+            <w:pPr>
+              <w:cnfStyle w:val="000000000000" w:firstRow="0" w:lastRow="0" w:firstColumn="0" w:lastColumn="0" w:oddVBand="0" w:evenVBand="0" w:oddHBand="0" w:evenHBand="0" w:firstRowFirstColumn="0" w:firstRowLastColumn="0" w:lastRowFirstColumn="0" w:lastRowLastColumn="0"/>
+            </w:pPr>
+            <w:r>
+              <w:t>obligatoire, unique</w:t>
+            </w:r>
           </w:p>
         </w:tc>
       </w:tr>
@@ -1929,6 +2082,7 @@
     </w:p>
     <w:p>
       <w:r>
+        <w:lastRenderedPageBreak/>
         <w:t xml:space="preserve">Actvite_id </w:t>
       </w:r>
       <w:r>
@@ -1942,6 +2096,11 @@
       </w:r>
       <w:r>
         <w:t xml:space="preserve"> etat.etat_id </w:t>
+      </w:r>
+    </w:p>
+    <w:p>
+      <w:r>
+        <w:br w:type="page"/>
       </w:r>
     </w:p>
     <w:p>
@@ -1974,35 +2133,11 @@
     </w:p>
     <w:p>
       <w:r>
-        <w:t xml:space="preserve">1 résident est </w:t>
-      </w:r>
-      <w:r>
-        <w:t>suivi</w:t>
-      </w:r>
-      <w:r>
-        <w:t xml:space="preserve"> par </w:t>
-      </w:r>
-      <w:r>
-        <w:t xml:space="preserve">0 ou </w:t>
-      </w:r>
-      <w:r>
-        <w:t>1 personne possédant le rôle « médecin ».</w:t>
+        <w:t>1 résident est suivi par 0 ou 1 personne possédant le rôle « médecin ».</w:t>
       </w:r>
       <w:r>
         <w:br/>
-        <w:t xml:space="preserve">1 personne possédant le rôle médecin </w:t>
-      </w:r>
-      <w:r>
-        <w:t>suit</w:t>
-      </w:r>
-      <w:r>
-        <w:t xml:space="preserve"> 0 </w:t>
-      </w:r>
-      <w:r>
-        <w:t>à 10</w:t>
-      </w:r>
-      <w:r>
-        <w:t xml:space="preserve"> résidents.</w:t>
+        <w:t>1 personne possédant le rôle médecin suit 0 à 10 résidents.</w:t>
       </w:r>
     </w:p>
     <w:p>
@@ -2080,6 +2215,9 @@
     </w:p>
     <w:p/>
     <w:p>
+      <w:pPr>
+        <w:pStyle w:val="Titre2"/>
+      </w:pPr>
       <w:r>
         <w:t>Modèle Conceptuel des Données</w:t>
       </w:r>

</xml_diff>